<commit_message>
Preparing for final submission
</commit_message>
<xml_diff>
--- a/Reports_Publications/Aline draft 2-22-15 with refs.docx
+++ b/Reports_Publications/Aline draft 2-22-15 with refs.docx
@@ -1,6 +1,6 @@
 
 <file path=word/document.xml><?xml version="1.0" encoding="utf-8"?>
-<w:document xmlns:wpc="http://schemas.microsoft.com/office/word/2010/wordprocessingCanvas" xmlns:mo="http://schemas.microsoft.com/office/mac/office/2008/main" xmlns:mc="http://schemas.openxmlformats.org/markup-compatibility/2006" xmlns:mv="urn:schemas-microsoft-com:mac:vml" xmlns:o="urn:schemas-microsoft-com:office:office" xmlns:r="http://schemas.openxmlformats.org/officeDocument/2006/relationships" xmlns:m="http://schemas.openxmlformats.org/officeDocument/2006/math" xmlns:v="urn:schemas-microsoft-com:vml" xmlns:wp14="http://schemas.microsoft.com/office/word/2010/wordprocessingDrawing" xmlns:wp="http://schemas.openxmlformats.org/drawingml/2006/wordprocessingDrawing" xmlns:w10="urn:schemas-microsoft-com:office:word" xmlns:w="http://schemas.openxmlformats.org/wordprocessingml/2006/main" xmlns:w14="http://schemas.microsoft.com/office/word/2010/wordml" xmlns:wpg="http://schemas.microsoft.com/office/word/2010/wordprocessingGroup" xmlns:wpi="http://schemas.microsoft.com/office/word/2010/wordprocessingInk" xmlns:wne="http://schemas.microsoft.com/office/word/2006/wordml" xmlns:wps="http://schemas.microsoft.com/office/word/2010/wordprocessingShape" mc:Ignorable="w14 wp14">
+<w:document xmlns:mv="urn:schemas-microsoft-com:mac:vml" xmlns:mo="http://schemas.microsoft.com/office/mac/office/2008/main" xmlns:ve="http://schemas.openxmlformats.org/markup-compatibility/2006" xmlns:o="urn:schemas-microsoft-com:office:office" xmlns:r="http://schemas.openxmlformats.org/officeDocument/2006/relationships" xmlns:m="http://schemas.openxmlformats.org/officeDocument/2006/math" xmlns:v="urn:schemas-microsoft-com:vml" xmlns:w10="urn:schemas-microsoft-com:office:word" xmlns:w="http://schemas.openxmlformats.org/wordprocessingml/2006/main" xmlns:wne="http://schemas.microsoft.com/office/word/2006/wordml" xmlns:wp="http://schemas.openxmlformats.org/drawingml/2006/wordprocessingDrawing" ve:Ignorable="mv" ve:PreserveAttributes="mv:*">
   <w:body>
     <w:p>
       <w:pPr>
@@ -64,18 +64,27 @@
         </w:rPr>
         <w:t xml:space="preserve"> </w:t>
       </w:r>
+      <w:proofErr w:type="spellStart"/>
       <w:r>
         <w:rPr>
           <w:rFonts w:ascii="Times" w:hAnsi="Times" w:cs="Times New Roman"/>
           <w:b/>
         </w:rPr>
-        <w:t>Hemodynamically Stable</w:t>
-      </w:r>
+        <w:t>Hemodynamically</w:t>
+      </w:r>
+      <w:proofErr w:type="spellEnd"/>
       <w:r>
         <w:rPr>
           <w:rFonts w:ascii="Times" w:hAnsi="Times" w:cs="Times New Roman"/>
           <w:b/>
         </w:rPr>
+        <w:t xml:space="preserve"> Stable</w:t>
+      </w:r>
+      <w:r>
+        <w:rPr>
+          <w:rFonts w:ascii="Times" w:hAnsi="Times" w:cs="Times New Roman"/>
+          <w:b/>
+        </w:rPr>
         <w:t xml:space="preserve"> Patients </w:t>
       </w:r>
       <w:r>
@@ -156,6 +165,7 @@
         </w:rPr>
         <w:t xml:space="preserve">, </w:t>
       </w:r>
+      <w:proofErr w:type="spellStart"/>
       <w:r>
         <w:rPr>
           <w:rFonts w:ascii="Times" w:hAnsi="Times" w:cs="Times New Roman"/>
@@ -168,11 +178,26 @@
         </w:rPr>
         <w:t>engling</w:t>
       </w:r>
-      <w:r>
-        <w:rPr>
-          <w:rFonts w:ascii="Times" w:hAnsi="Times" w:cs="Times New Roman"/>
-        </w:rPr>
-        <w:t xml:space="preserve"> Feng, PhD* (</w:t>
+      <w:proofErr w:type="spellEnd"/>
+      <w:r>
+        <w:rPr>
+          <w:rFonts w:ascii="Times" w:hAnsi="Times" w:cs="Times New Roman"/>
+        </w:rPr>
+        <w:t xml:space="preserve"> </w:t>
+      </w:r>
+      <w:proofErr w:type="spellStart"/>
+      <w:r>
+        <w:rPr>
+          <w:rFonts w:ascii="Times" w:hAnsi="Times" w:cs="Times New Roman"/>
+        </w:rPr>
+        <w:t>Feng</w:t>
+      </w:r>
+      <w:proofErr w:type="spellEnd"/>
+      <w:r>
+        <w:rPr>
+          <w:rFonts w:ascii="Times" w:hAnsi="Times" w:cs="Times New Roman"/>
+        </w:rPr>
+        <w:t>, PhD* (</w:t>
       </w:r>
       <w:r>
         <w:rPr>
@@ -204,11 +229,19 @@
         </w:rPr>
         <w:t xml:space="preserve">, </w:t>
       </w:r>
-      <w:r>
-        <w:rPr>
-          <w:rFonts w:ascii="Times" w:hAnsi="Times" w:cs="Times New Roman"/>
-        </w:rPr>
-        <w:t>Rishi Kothari</w:t>
+      <w:proofErr w:type="spellStart"/>
+      <w:r>
+        <w:rPr>
+          <w:rFonts w:ascii="Times" w:hAnsi="Times" w:cs="Times New Roman"/>
+        </w:rPr>
+        <w:t>Rishi</w:t>
+      </w:r>
+      <w:proofErr w:type="spellEnd"/>
+      <w:r>
+        <w:rPr>
+          <w:rFonts w:ascii="Times" w:hAnsi="Times" w:cs="Times New Roman"/>
+        </w:rPr>
+        <w:t xml:space="preserve"> Kothari</w:t>
       </w:r>
       <w:r>
         <w:rPr>
@@ -234,11 +267,19 @@
         </w:rPr>
         <w:t xml:space="preserve">, </w:t>
       </w:r>
-      <w:r>
-        <w:rPr>
-          <w:rFonts w:ascii="Times" w:hAnsi="Times" w:cs="Times New Roman"/>
-        </w:rPr>
-        <w:t>Hufeng Zhou, PhD (</w:t>
+      <w:proofErr w:type="spellStart"/>
+      <w:r>
+        <w:rPr>
+          <w:rFonts w:ascii="Times" w:hAnsi="Times" w:cs="Times New Roman"/>
+        </w:rPr>
+        <w:t>Hufeng</w:t>
+      </w:r>
+      <w:proofErr w:type="spellEnd"/>
+      <w:r>
+        <w:rPr>
+          <w:rFonts w:ascii="Times" w:hAnsi="Times" w:cs="Times New Roman"/>
+        </w:rPr>
+        <w:t xml:space="preserve"> Zhou, PhD (</w:t>
       </w:r>
       <w:r>
         <w:rPr>
@@ -256,7 +297,21 @@
         <w:rPr>
           <w:rFonts w:ascii="Times" w:hAnsi="Times" w:cs="Times New Roman"/>
         </w:rPr>
-        <w:t>Leo A. Celi, MD</w:t>
+        <w:t xml:space="preserve">Leo A. </w:t>
+      </w:r>
+      <w:proofErr w:type="spellStart"/>
+      <w:r>
+        <w:rPr>
+          <w:rFonts w:ascii="Times" w:hAnsi="Times" w:cs="Times New Roman"/>
+        </w:rPr>
+        <w:t>Celi</w:t>
+      </w:r>
+      <w:proofErr w:type="spellEnd"/>
+      <w:r>
+        <w:rPr>
+          <w:rFonts w:ascii="Times" w:hAnsi="Times" w:cs="Times New Roman"/>
+        </w:rPr>
+        <w:t>, MD</w:t>
       </w:r>
       <w:r>
         <w:rPr>
@@ -296,6 +351,7 @@
         <w:numPr>
           <w:ilvl w:val="0"/>
           <w:numId w:val="1"/>
+          <w:numberingChange w:id="0" w:author="ml f" w:date="2015-02-23T14:43:00Z" w:original="%1:1:0:."/>
         </w:numPr>
         <w:rPr>
           <w:rFonts w:ascii="Times" w:hAnsi="Times" w:cs="Times New Roman"/>
@@ -330,6 +386,7 @@
         <w:numPr>
           <w:ilvl w:val="0"/>
           <w:numId w:val="1"/>
+          <w:numberingChange w:id="1" w:author="ml f" w:date="2015-02-23T14:43:00Z" w:original="%1:2:0:."/>
         </w:numPr>
         <w:rPr>
           <w:rFonts w:ascii="Times" w:hAnsi="Times" w:cs="Times New Roman"/>
@@ -350,6 +407,7 @@
         <w:numPr>
           <w:ilvl w:val="0"/>
           <w:numId w:val="1"/>
+          <w:numberingChange w:id="2" w:author="ml f" w:date="2015-02-23T14:43:00Z" w:original="%1:3:0:."/>
         </w:numPr>
         <w:rPr>
           <w:rFonts w:ascii="Times" w:hAnsi="Times" w:cs="Times New Roman"/>
@@ -370,6 +428,7 @@
         <w:numPr>
           <w:ilvl w:val="0"/>
           <w:numId w:val="1"/>
+          <w:numberingChange w:id="3" w:author="ml f" w:date="2015-02-23T14:43:00Z" w:original="%1:4:0:."/>
         </w:numPr>
         <w:rPr>
           <w:rFonts w:ascii="Times" w:hAnsi="Times" w:cs="Times New Roman"/>
@@ -390,6 +449,7 @@
         <w:numPr>
           <w:ilvl w:val="0"/>
           <w:numId w:val="1"/>
+          <w:numberingChange w:id="4" w:author="ml f" w:date="2015-02-23T14:43:00Z" w:original="%1:5:0:."/>
         </w:numPr>
         <w:rPr>
           <w:rFonts w:ascii="Times" w:hAnsi="Times" w:cs="Times New Roman"/>
@@ -401,7 +461,23 @@
           <w:rFonts w:ascii="Times" w:eastAsia="Times New Roman" w:hAnsi="Times" w:cs="Times New Roman"/>
           <w:color w:val="000000"/>
         </w:rPr>
-        <w:t>Institute for Infocomm Research, Singapore</w:t>
+        <w:t xml:space="preserve">Institute for </w:t>
+      </w:r>
+      <w:proofErr w:type="spellStart"/>
+      <w:r>
+        <w:rPr>
+          <w:rFonts w:ascii="Times" w:eastAsia="Times New Roman" w:hAnsi="Times" w:cs="Times New Roman"/>
+          <w:color w:val="000000"/>
+        </w:rPr>
+        <w:t>Infocomm</w:t>
+      </w:r>
+      <w:proofErr w:type="spellEnd"/>
+      <w:r>
+        <w:rPr>
+          <w:rFonts w:ascii="Times" w:eastAsia="Times New Roman" w:hAnsi="Times" w:cs="Times New Roman"/>
+          <w:color w:val="000000"/>
+        </w:rPr>
+        <w:t xml:space="preserve"> Research, Singapore</w:t>
       </w:r>
     </w:p>
     <w:p>
@@ -410,6 +486,7 @@
         <w:numPr>
           <w:ilvl w:val="0"/>
           <w:numId w:val="1"/>
+          <w:numberingChange w:id="5" w:author="ml f" w:date="2015-02-23T14:43:00Z" w:original="%1:6:0:."/>
         </w:numPr>
         <w:rPr>
           <w:rFonts w:ascii="Times" w:hAnsi="Times" w:cs="Times New Roman"/>
@@ -421,7 +498,23 @@
           <w:rFonts w:ascii="Times" w:hAnsi="Times" w:cs="Times New Roman"/>
           <w:color w:val="000000"/>
         </w:rPr>
-        <w:t>Department of Medicine, Brigham and Women's Hospital, and Department of Microbiology and Immunobiology, Harvard University</w:t>
+        <w:t xml:space="preserve">Department of Medicine, Brigham and Women's Hospital, and Department of Microbiology and </w:t>
+      </w:r>
+      <w:proofErr w:type="spellStart"/>
+      <w:r>
+        <w:rPr>
+          <w:rFonts w:ascii="Times" w:hAnsi="Times" w:cs="Times New Roman"/>
+          <w:color w:val="000000"/>
+        </w:rPr>
+        <w:t>Immunobiology</w:t>
+      </w:r>
+      <w:proofErr w:type="spellEnd"/>
+      <w:r>
+        <w:rPr>
+          <w:rFonts w:ascii="Times" w:hAnsi="Times" w:cs="Times New Roman"/>
+          <w:color w:val="000000"/>
+        </w:rPr>
+        <w:t>, Harvard University</w:t>
       </w:r>
       <w:r>
         <w:rPr>
@@ -592,7 +685,7 @@
           <w:rFonts w:ascii="Times" w:hAnsi="Times" w:cs="Times New Roman"/>
         </w:rPr>
       </w:pPr>
-      <w:hyperlink r:id="rId8" w:history="1">
+      <w:hyperlink r:id="rId7" w:history="1">
         <w:r>
           <w:rPr>
             <w:rStyle w:val="Hyperlink"/>
@@ -697,8 +790,16 @@
         <w:rPr>
           <w:rFonts w:ascii="Times" w:hAnsi="Times" w:cs="Times New Roman"/>
         </w:rPr>
-        <w:t>Dr. Feng</w:t>
-      </w:r>
+        <w:t xml:space="preserve">Dr. </w:t>
+      </w:r>
+      <w:proofErr w:type="spellStart"/>
+      <w:r>
+        <w:rPr>
+          <w:rFonts w:ascii="Times" w:hAnsi="Times" w:cs="Times New Roman"/>
+        </w:rPr>
+        <w:t>Feng</w:t>
+      </w:r>
+      <w:proofErr w:type="spellEnd"/>
       <w:r>
         <w:rPr>
           <w:rFonts w:ascii="Times" w:hAnsi="Times" w:cs="Times New Roman"/>
@@ -763,7 +864,6 @@
           <w:rFonts w:ascii="Times" w:hAnsi="Times" w:cs="Times New Roman"/>
           <w:b/>
         </w:rPr>
-        <w:lastRenderedPageBreak/>
         <w:t>ABBREVIATIONS LIST</w:t>
       </w:r>
     </w:p>
@@ -794,8 +894,8 @@
         </w:rPr>
         <w:t>Indwelling arterial catheter</w:t>
       </w:r>
-      <w:bookmarkStart w:id="0" w:name="_GoBack"/>
-      <w:bookmarkEnd w:id="0"/>
+      <w:bookmarkStart w:id="6" w:name="_GoBack"/>
+      <w:bookmarkEnd w:id="6"/>
     </w:p>
     <w:p>
       <w:pPr>
@@ -855,7 +955,23 @@
           <w:rFonts w:ascii="Times" w:hAnsi="Times" w:cs="Times New Roman"/>
           <w:color w:val="000000"/>
         </w:rPr>
-        <w:t>IQR = Interquartile Range</w:t>
+        <w:t xml:space="preserve">IQR = </w:t>
+      </w:r>
+      <w:proofErr w:type="spellStart"/>
+      <w:r>
+        <w:rPr>
+          <w:rFonts w:ascii="Times" w:hAnsi="Times" w:cs="Times New Roman"/>
+          <w:color w:val="000000"/>
+        </w:rPr>
+        <w:t>Interquartile</w:t>
+      </w:r>
+      <w:proofErr w:type="spellEnd"/>
+      <w:r>
+        <w:rPr>
+          <w:rFonts w:ascii="Times" w:hAnsi="Times" w:cs="Times New Roman"/>
+          <w:color w:val="000000"/>
+        </w:rPr>
+        <w:t xml:space="preserve"> Range</w:t>
       </w:r>
     </w:p>
     <w:p>
@@ -891,11 +1007,19 @@
         </w:rPr>
         <w:t xml:space="preserve">= </w:t>
       </w:r>
-      <w:r>
-        <w:rPr>
-          <w:rFonts w:ascii="Times" w:hAnsi="Times"/>
-        </w:rPr>
-        <w:t>Multiparameter Intelligent Monitoring in Intensive Care</w:t>
+      <w:proofErr w:type="spellStart"/>
+      <w:r>
+        <w:rPr>
+          <w:rFonts w:ascii="Times" w:hAnsi="Times"/>
+        </w:rPr>
+        <w:t>Multiparameter</w:t>
+      </w:r>
+      <w:proofErr w:type="spellEnd"/>
+      <w:r>
+        <w:rPr>
+          <w:rFonts w:ascii="Times" w:hAnsi="Times"/>
+        </w:rPr>
+        <w:t xml:space="preserve"> Intelligent Monitoring in Intensive Care</w:t>
       </w:r>
       <w:r>
         <w:rPr>
@@ -1047,7 +1171,6 @@
           <w:rFonts w:ascii="Times" w:hAnsi="Times" w:cs="Times New Roman"/>
           <w:b/>
         </w:rPr>
-        <w:lastRenderedPageBreak/>
         <w:t>ABSTRACT</w:t>
       </w:r>
     </w:p>
@@ -1176,7 +1299,21 @@
         <w:rPr>
           <w:rFonts w:ascii="Times" w:hAnsi="Times"/>
         </w:rPr>
-        <w:t xml:space="preserve"> outcomes in mechanically ventilated patients who do not require vasopressor support.</w:t>
+        <w:t xml:space="preserve"> outcomes in mechanically ventilated patients who do not require </w:t>
+      </w:r>
+      <w:proofErr w:type="spellStart"/>
+      <w:r>
+        <w:rPr>
+          <w:rFonts w:ascii="Times" w:hAnsi="Times"/>
+        </w:rPr>
+        <w:t>vasopressor</w:t>
+      </w:r>
+      <w:proofErr w:type="spellEnd"/>
+      <w:r>
+        <w:rPr>
+          <w:rFonts w:ascii="Times" w:hAnsi="Times"/>
+        </w:rPr>
+        <w:t xml:space="preserve"> support.</w:t>
       </w:r>
     </w:p>
     <w:p>
@@ -1197,7 +1334,21 @@
         <w:rPr>
           <w:rFonts w:ascii="Times" w:hAnsi="Times"/>
         </w:rPr>
-        <w:t xml:space="preserve"> This study utilized the Multiparameter Intelligent Monitoring in Intensive Care</w:t>
+        <w:t xml:space="preserve"> This study utilized the </w:t>
+      </w:r>
+      <w:proofErr w:type="spellStart"/>
+      <w:r>
+        <w:rPr>
+          <w:rFonts w:ascii="Times" w:hAnsi="Times"/>
+        </w:rPr>
+        <w:t>Multiparameter</w:t>
+      </w:r>
+      <w:proofErr w:type="spellEnd"/>
+      <w:r>
+        <w:rPr>
+          <w:rFonts w:ascii="Times" w:hAnsi="Times"/>
+        </w:rPr>
+        <w:t xml:space="preserve"> Intelligent Monitoring in Intensive Care</w:t>
       </w:r>
       <w:r>
         <w:rPr>
@@ -1269,7 +1420,21 @@
         <w:rPr>
           <w:rFonts w:ascii="Times" w:hAnsi="Times"/>
         </w:rPr>
-        <w:t xml:space="preserve"> mechanical ventilation who did not require vasopressors or have a diagnosis of sepsis were identified, and</w:t>
+        <w:t xml:space="preserve"> mechanical ventilation who did not require </w:t>
+      </w:r>
+      <w:proofErr w:type="spellStart"/>
+      <w:r>
+        <w:rPr>
+          <w:rFonts w:ascii="Times" w:hAnsi="Times"/>
+        </w:rPr>
+        <w:t>vasopressors</w:t>
+      </w:r>
+      <w:proofErr w:type="spellEnd"/>
+      <w:r>
+        <w:rPr>
+          <w:rFonts w:ascii="Times" w:hAnsi="Times"/>
+        </w:rPr>
+        <w:t xml:space="preserve"> or have a diagnosis of sepsis were identified, and</w:t>
       </w:r>
       <w:r>
         <w:rPr>
@@ -1507,7 +1672,21 @@
         <w:rPr>
           <w:rFonts w:ascii="Times" w:hAnsi="Times"/>
         </w:rPr>
-        <w:t>14.7% vs 15.2</w:t>
+        <w:t xml:space="preserve">14.7% </w:t>
+      </w:r>
+      <w:proofErr w:type="spellStart"/>
+      <w:r>
+        <w:rPr>
+          <w:rFonts w:ascii="Times" w:hAnsi="Times"/>
+        </w:rPr>
+        <w:t>vs</w:t>
+      </w:r>
+      <w:proofErr w:type="spellEnd"/>
+      <w:r>
+        <w:rPr>
+          <w:rFonts w:ascii="Times" w:hAnsi="Times"/>
+        </w:rPr>
+        <w:t xml:space="preserve"> 15.2</w:t>
       </w:r>
       <w:r>
         <w:rPr>
@@ -1573,12 +1752,14 @@
         </w:rPr>
         <w:t xml:space="preserve">In </w:t>
       </w:r>
+      <w:proofErr w:type="spellStart"/>
       <w:r>
         <w:rPr>
           <w:rFonts w:ascii="Times" w:hAnsi="Times"/>
         </w:rPr>
         <w:t>hemodynamically</w:t>
       </w:r>
+      <w:proofErr w:type="spellEnd"/>
       <w:r>
         <w:rPr>
           <w:rFonts w:ascii="Times" w:hAnsi="Times"/>
@@ -1633,6 +1814,7 @@
         </w:rPr>
         <w:t xml:space="preserve"> </w:t>
       </w:r>
+      <w:proofErr w:type="gramStart"/>
       <w:r>
         <w:rPr>
           <w:rFonts w:ascii="Times" w:hAnsi="Times"/>
@@ -1675,6 +1857,7 @@
         </w:rPr>
         <w:t>further analyses in other subgroups are</w:t>
       </w:r>
+      <w:proofErr w:type="gramEnd"/>
       <w:r>
         <w:rPr>
           <w:rFonts w:ascii="Times" w:hAnsi="Times"/>
@@ -1710,7 +1893,6 @@
           <w:rFonts w:ascii="Times" w:hAnsi="Times" w:cs="Times New Roman"/>
           <w:b/>
         </w:rPr>
-        <w:lastRenderedPageBreak/>
         <w:t>INTRODUCTION</w:t>
       </w:r>
     </w:p>
@@ -1984,8 +2166,16 @@
         <w:rPr>
           <w:rFonts w:ascii="Times" w:hAnsi="Times" w:cs="Times New Roman"/>
         </w:rPr>
-        <w:t xml:space="preserve"> are more common than previously thought, including thrombosis, ischemia, hematoma</w:t>
-      </w:r>
+        <w:t xml:space="preserve"> are more common than previously thought, including thrombosis, ischemia, </w:t>
+      </w:r>
+      <w:proofErr w:type="spellStart"/>
+      <w:r>
+        <w:rPr>
+          <w:rFonts w:ascii="Times" w:hAnsi="Times" w:cs="Times New Roman"/>
+        </w:rPr>
+        <w:t>hematoma</w:t>
+      </w:r>
+      <w:proofErr w:type="spellEnd"/>
       <w:r>
         <w:rPr>
           <w:rFonts w:ascii="Times" w:hAnsi="Times" w:cs="Times New Roman"/>
@@ -2135,11 +2325,19 @@
         </w:rPr>
         <w:t xml:space="preserve">improves outcomes in </w:t>
       </w:r>
-      <w:r>
-        <w:rPr>
-          <w:rFonts w:ascii="Times" w:hAnsi="Times" w:cs="Times New Roman"/>
-        </w:rPr>
-        <w:t xml:space="preserve">hemodynamically stable </w:t>
+      <w:proofErr w:type="spellStart"/>
+      <w:r>
+        <w:rPr>
+          <w:rFonts w:ascii="Times" w:hAnsi="Times" w:cs="Times New Roman"/>
+        </w:rPr>
+        <w:t>hemodynamically</w:t>
+      </w:r>
+      <w:proofErr w:type="spellEnd"/>
+      <w:r>
+        <w:rPr>
+          <w:rFonts w:ascii="Times" w:hAnsi="Times" w:cs="Times New Roman"/>
+        </w:rPr>
+        <w:t xml:space="preserve"> stable </w:t>
       </w:r>
       <w:r>
         <w:rPr>
@@ -2322,14 +2520,30 @@
           <w:rFonts w:ascii="Times" w:hAnsi="Times" w:cs="Times New Roman"/>
           <w:color w:val="000000"/>
         </w:rPr>
-        <w:t>e use of the database for research</w:t>
-      </w:r>
-      <w:r>
-        <w:rPr>
-          <w:rFonts w:ascii="Times" w:hAnsi="Times" w:cs="Times New Roman"/>
-          <w:color w:val="000000"/>
-        </w:rPr>
-        <w:t xml:space="preserve"> was approved by the Institutional Review Boards of the Massachusetts Institute of Technology and Beth Israel Deaconess Medical Center.</w:t>
+        <w:t xml:space="preserve">e </w:t>
+      </w:r>
+      <w:proofErr w:type="gramStart"/>
+      <w:r>
+        <w:rPr>
+          <w:rFonts w:ascii="Times" w:hAnsi="Times" w:cs="Times New Roman"/>
+          <w:color w:val="000000"/>
+        </w:rPr>
+        <w:t>use of the database for research</w:t>
+      </w:r>
+      <w:r>
+        <w:rPr>
+          <w:rFonts w:ascii="Times" w:hAnsi="Times" w:cs="Times New Roman"/>
+          <w:color w:val="000000"/>
+        </w:rPr>
+        <w:t xml:space="preserve"> was approved by the Institutional Review Boards of the Massachusetts Institute of Technology and Beth Israel Deaconess Medical Center</w:t>
+      </w:r>
+      <w:proofErr w:type="gramEnd"/>
+      <w:r>
+        <w:rPr>
+          <w:rFonts w:ascii="Times" w:hAnsi="Times" w:cs="Times New Roman"/>
+          <w:color w:val="000000"/>
+        </w:rPr>
+        <w:t>.</w:t>
       </w:r>
       <w:r>
         <w:rPr>
@@ -2514,7 +2728,23 @@
           <w:rFonts w:ascii="Times" w:hAnsi="Times" w:cs="Times New Roman"/>
           <w:color w:val="000000"/>
         </w:rPr>
-        <w:t>or required vasopressors while in the ICU, as well if IAC placement was performed prior to ICU admission.</w:t>
+        <w:t xml:space="preserve">or required </w:t>
+      </w:r>
+      <w:proofErr w:type="spellStart"/>
+      <w:r>
+        <w:rPr>
+          <w:rFonts w:ascii="Times" w:hAnsi="Times" w:cs="Times New Roman"/>
+          <w:color w:val="000000"/>
+        </w:rPr>
+        <w:t>vasopressors</w:t>
+      </w:r>
+      <w:proofErr w:type="spellEnd"/>
+      <w:r>
+        <w:rPr>
+          <w:rFonts w:ascii="Times" w:hAnsi="Times" w:cs="Times New Roman"/>
+          <w:color w:val="000000"/>
+        </w:rPr>
+        <w:t xml:space="preserve"> while in the ICU, as well if IAC placement was performed prior to ICU admission.</w:t>
       </w:r>
       <w:r>
         <w:rPr>
@@ -2570,15 +2800,7 @@
           <w:rFonts w:ascii="Times" w:hAnsi="Times" w:cs="Times New Roman"/>
           <w:color w:val="000000"/>
         </w:rPr>
-        <w:t xml:space="preserve"> of </w:t>
-      </w:r>
-      <w:r>
-        <w:rPr>
-          <w:rFonts w:ascii="Times" w:hAnsi="Times" w:cs="Times New Roman"/>
-          <w:color w:val="000000"/>
-        </w:rPr>
-        <w:lastRenderedPageBreak/>
-        <w:t>data points, only the first ICU admission was included in patients tha</w:t>
+        <w:t xml:space="preserve"> of data points, only the first ICU admission was included in patients tha</w:t>
       </w:r>
       <w:r>
         <w:rPr>
@@ -2989,22 +3211,46 @@
           <w:rFonts w:ascii="Times" w:hAnsi="Times" w:cs="Times New Roman"/>
           <w:color w:val="000000"/>
         </w:rPr>
-        <w:t xml:space="preserve">The predictive model was also evaluated with the Hosmer–Lemeshow test. </w:t>
-      </w:r>
-      <w:r>
-        <w:rPr>
-          <w:rFonts w:ascii="Times" w:hAnsi="Times" w:cs="Times New Roman"/>
-          <w:color w:val="000000"/>
-        </w:rPr>
-        <w:t xml:space="preserve">Patients with or </w:t>
-      </w:r>
-      <w:r>
-        <w:rPr>
-          <w:rFonts w:ascii="Times" w:hAnsi="Times" w:cs="Times New Roman"/>
-          <w:color w:val="000000"/>
-        </w:rPr>
-        <w:lastRenderedPageBreak/>
-        <w:t xml:space="preserve">without IAC placement were then matched based on the estimated propensity scores </w:t>
+        <w:t xml:space="preserve">The predictive model was also evaluated with the </w:t>
+      </w:r>
+      <w:proofErr w:type="spellStart"/>
+      <w:r>
+        <w:rPr>
+          <w:rFonts w:ascii="Times" w:hAnsi="Times" w:cs="Times New Roman"/>
+          <w:color w:val="000000"/>
+        </w:rPr>
+        <w:t>Hosmer</w:t>
+      </w:r>
+      <w:proofErr w:type="spellEnd"/>
+      <w:r>
+        <w:rPr>
+          <w:rFonts w:ascii="Times" w:hAnsi="Times" w:cs="Times New Roman"/>
+          <w:color w:val="000000"/>
+        </w:rPr>
+        <w:t>–</w:t>
+      </w:r>
+      <w:proofErr w:type="spellStart"/>
+      <w:r>
+        <w:rPr>
+          <w:rFonts w:ascii="Times" w:hAnsi="Times" w:cs="Times New Roman"/>
+          <w:color w:val="000000"/>
+        </w:rPr>
+        <w:t>Lemeshow</w:t>
+      </w:r>
+      <w:proofErr w:type="spellEnd"/>
+      <w:r>
+        <w:rPr>
+          <w:rFonts w:ascii="Times" w:hAnsi="Times" w:cs="Times New Roman"/>
+          <w:color w:val="000000"/>
+        </w:rPr>
+        <w:t xml:space="preserve"> test. </w:t>
+      </w:r>
+      <w:r>
+        <w:rPr>
+          <w:rFonts w:ascii="Times" w:hAnsi="Times" w:cs="Times New Roman"/>
+          <w:color w:val="000000"/>
+        </w:rPr>
+        <w:t xml:space="preserve">Patients with or without IAC placement were then matched based on the estimated propensity scores </w:t>
       </w:r>
       <w:r>
         <w:rPr>
@@ -3063,14 +3309,46 @@
           <w:rFonts w:ascii="Times" w:hAnsi="Times" w:cs="Times New Roman"/>
           <w:color w:val="000000"/>
         </w:rPr>
-        <w:t>buted, median values and Interq</w:t>
-      </w:r>
-      <w:r>
-        <w:rPr>
-          <w:rFonts w:ascii="Times" w:hAnsi="Times" w:cs="Times New Roman"/>
-          <w:color w:val="000000"/>
-        </w:rPr>
-        <w:t>uartile Range (IQR) were used to summarize distributions. The Fisher’s exact test and Wilcoxon rank-sum test were applied to statistically assess the differences in categorical and continuous variables between the IAC and non-IAC groups. The distributions of the propensity score before and after matching were also compared to further assess the degree of balance.</w:t>
+        <w:t xml:space="preserve">buted, median values and </w:t>
+      </w:r>
+      <w:proofErr w:type="spellStart"/>
+      <w:r>
+        <w:rPr>
+          <w:rFonts w:ascii="Times" w:hAnsi="Times" w:cs="Times New Roman"/>
+          <w:color w:val="000000"/>
+        </w:rPr>
+        <w:t>Interq</w:t>
+      </w:r>
+      <w:r>
+        <w:rPr>
+          <w:rFonts w:ascii="Times" w:hAnsi="Times" w:cs="Times New Roman"/>
+          <w:color w:val="000000"/>
+        </w:rPr>
+        <w:t>uartile</w:t>
+      </w:r>
+      <w:proofErr w:type="spellEnd"/>
+      <w:r>
+        <w:rPr>
+          <w:rFonts w:ascii="Times" w:hAnsi="Times" w:cs="Times New Roman"/>
+          <w:color w:val="000000"/>
+        </w:rPr>
+        <w:t xml:space="preserve"> Range (IQR) were used to summarize distributions. The Fisher’s exact test and </w:t>
+      </w:r>
+      <w:proofErr w:type="spellStart"/>
+      <w:r>
+        <w:rPr>
+          <w:rFonts w:ascii="Times" w:hAnsi="Times" w:cs="Times New Roman"/>
+          <w:color w:val="000000"/>
+        </w:rPr>
+        <w:t>Wilcoxon</w:t>
+      </w:r>
+      <w:proofErr w:type="spellEnd"/>
+      <w:r>
+        <w:rPr>
+          <w:rFonts w:ascii="Times" w:hAnsi="Times" w:cs="Times New Roman"/>
+          <w:color w:val="000000"/>
+        </w:rPr>
+        <w:t xml:space="preserve"> rank-sum test were applied to statistically assess the differences in categorical and continuous variables between the IAC and non-IAC groups. The distributions of the propensity score before and after matching were also compared to further assess the degree of balance.</w:t>
       </w:r>
     </w:p>
     <w:p>
@@ -3085,7 +3363,21 @@
         <w:rPr>
           <w:rFonts w:ascii="Times" w:hAnsi="Times"/>
         </w:rPr>
-        <w:t xml:space="preserve">In univariate analyses, a </w:t>
+        <w:t xml:space="preserve">In </w:t>
+      </w:r>
+      <w:proofErr w:type="spellStart"/>
+      <w:r>
+        <w:rPr>
+          <w:rFonts w:ascii="Times" w:hAnsi="Times"/>
+        </w:rPr>
+        <w:t>univariate</w:t>
+      </w:r>
+      <w:proofErr w:type="spellEnd"/>
+      <w:r>
+        <w:rPr>
+          <w:rFonts w:ascii="Times" w:hAnsi="Times"/>
+        </w:rPr>
+        <w:t xml:space="preserve"> analyses, a </w:t>
       </w:r>
       <w:r>
         <w:rPr>
@@ -3287,6 +3579,14 @@
         </w:rPr>
         <w:t xml:space="preserve"> </w:t>
       </w:r>
+      <w:ins w:id="7" w:author="ml f" w:date="2015-02-23T14:48:00Z">
+        <w:r>
+          <w:rPr>
+            <w:rFonts w:ascii="Times" w:hAnsi="Times"/>
+          </w:rPr>
+          <w:t xml:space="preserve">Similar to the p-level calibration method proposed in </w:t>
+        </w:r>
+      </w:ins>
       <w:r>
         <w:rPr>
           <w:rFonts w:ascii="Times" w:hAnsi="Times"/>
@@ -3309,7 +3609,35 @@
         <w:rPr>
           <w:rFonts w:ascii="Times" w:hAnsi="Times"/>
         </w:rPr>
-        <w:t xml:space="preserve">the 31 covariates </w:t>
+        <w:t xml:space="preserve">the </w:t>
+      </w:r>
+      <w:del w:id="8" w:author="ml f" w:date="2015-02-23T14:43:00Z">
+        <w:r>
+          <w:rPr>
+            <w:rFonts w:ascii="Times" w:hAnsi="Times"/>
+          </w:rPr>
+          <w:delText xml:space="preserve">31 </w:delText>
+        </w:r>
+      </w:del>
+      <w:ins w:id="9" w:author="ml f" w:date="2015-02-23T14:43:00Z">
+        <w:r>
+          <w:rPr>
+            <w:rFonts w:ascii="Times" w:hAnsi="Times"/>
+          </w:rPr>
+          <w:t>29</w:t>
+        </w:r>
+        <w:r>
+          <w:rPr>
+            <w:rFonts w:ascii="Times" w:hAnsi="Times"/>
+          </w:rPr>
+          <w:t xml:space="preserve"> </w:t>
+        </w:r>
+      </w:ins>
+      <w:r>
+        <w:rPr>
+          <w:rFonts w:ascii="Times" w:hAnsi="Times"/>
+        </w:rPr>
+        <w:t xml:space="preserve">covariates </w:t>
       </w:r>
       <w:r>
         <w:rPr>
@@ -3375,7 +3703,21 @@
         <w:rPr>
           <w:rFonts w:ascii="Times" w:hAnsi="Times"/>
         </w:rPr>
-        <w:t xml:space="preserve"> 0.01 increment </w:t>
+        <w:t xml:space="preserve"> 0.01 </w:t>
+      </w:r>
+      <w:proofErr w:type="gramStart"/>
+      <w:r>
+        <w:rPr>
+          <w:rFonts w:ascii="Times" w:hAnsi="Times"/>
+        </w:rPr>
+        <w:t>increment</w:t>
+      </w:r>
+      <w:proofErr w:type="gramEnd"/>
+      <w:r>
+        <w:rPr>
+          <w:rFonts w:ascii="Times" w:hAnsi="Times"/>
+        </w:rPr>
+        <w:t xml:space="preserve"> </w:t>
       </w:r>
       <w:r>
         <w:rPr>
@@ -3457,7 +3799,6 @@
           <w:rFonts w:ascii="Times" w:hAnsi="Times" w:cs="Times New Roman"/>
           <w:u w:val="single"/>
         </w:rPr>
-        <w:lastRenderedPageBreak/>
         <w:t>Propensity Score Matching</w:t>
       </w:r>
     </w:p>
@@ -3632,12 +3973,37 @@
         </w:rPr>
         <w:t xml:space="preserve"> for the </w:t>
       </w:r>
-      <w:r>
-        <w:rPr>
-          <w:rFonts w:ascii="Times" w:hAnsi="Times" w:cs="Times New Roman"/>
-          <w:color w:val="000000"/>
-        </w:rPr>
-        <w:t xml:space="preserve">Hosmer–Lemeshow </w:t>
+      <w:proofErr w:type="spellStart"/>
+      <w:r>
+        <w:rPr>
+          <w:rFonts w:ascii="Times" w:hAnsi="Times" w:cs="Times New Roman"/>
+          <w:color w:val="000000"/>
+        </w:rPr>
+        <w:t>Hosmer</w:t>
+      </w:r>
+      <w:proofErr w:type="spellEnd"/>
+      <w:r>
+        <w:rPr>
+          <w:rFonts w:ascii="Times" w:hAnsi="Times" w:cs="Times New Roman"/>
+          <w:color w:val="000000"/>
+        </w:rPr>
+        <w:t>–</w:t>
+      </w:r>
+      <w:proofErr w:type="spellStart"/>
+      <w:r>
+        <w:rPr>
+          <w:rFonts w:ascii="Times" w:hAnsi="Times" w:cs="Times New Roman"/>
+          <w:color w:val="000000"/>
+        </w:rPr>
+        <w:t>Lemeshow</w:t>
+      </w:r>
+      <w:proofErr w:type="spellEnd"/>
+      <w:r>
+        <w:rPr>
+          <w:rFonts w:ascii="Times" w:hAnsi="Times" w:cs="Times New Roman"/>
+          <w:color w:val="000000"/>
+        </w:rPr>
+        <w:t xml:space="preserve"> </w:t>
       </w:r>
       <w:r>
         <w:rPr>
@@ -4125,14 +4491,7 @@
         <w:rPr>
           <w:rFonts w:ascii="Times" w:hAnsi="Times"/>
         </w:rPr>
-        <w:t xml:space="preserve">Patients with an </w:t>
-      </w:r>
-      <w:r>
-        <w:rPr>
-          <w:rFonts w:ascii="Times" w:hAnsi="Times"/>
-        </w:rPr>
-        <w:lastRenderedPageBreak/>
-        <w:t xml:space="preserve">IAC had </w:t>
+        <w:t xml:space="preserve">Patients with an IAC had </w:t>
       </w:r>
       <w:r>
         <w:rPr>
@@ -4188,7 +4547,21 @@
         <w:rPr>
           <w:rFonts w:ascii="Times" w:hAnsi="Times"/>
         </w:rPr>
-        <w:t>The study cohort only included patients who were intubated within 12 hours of admission to the ICU</w:t>
+        <w:t xml:space="preserve">The study cohort only included patients who were </w:t>
+      </w:r>
+      <w:proofErr w:type="spellStart"/>
+      <w:r>
+        <w:rPr>
+          <w:rFonts w:ascii="Times" w:hAnsi="Times"/>
+        </w:rPr>
+        <w:t>intubated</w:t>
+      </w:r>
+      <w:proofErr w:type="spellEnd"/>
+      <w:r>
+        <w:rPr>
+          <w:rFonts w:ascii="Times" w:hAnsi="Times"/>
+        </w:rPr>
+        <w:t xml:space="preserve"> within 12 hours of admission to the ICU</w:t>
       </w:r>
       <w:r>
         <w:rPr>
@@ -4208,11 +4581,33 @@
         </w:rPr>
         <w:t xml:space="preserve">sensitivity </w:t>
       </w:r>
-      <w:r>
-        <w:rPr>
-          <w:rFonts w:ascii="Times" w:hAnsi="Times"/>
-        </w:rPr>
-        <w:t>analysis which included all patients who were intubated regardless of timing</w:t>
+      <w:proofErr w:type="gramStart"/>
+      <w:r>
+        <w:rPr>
+          <w:rFonts w:ascii="Times" w:hAnsi="Times"/>
+        </w:rPr>
+        <w:t>analysis which</w:t>
+      </w:r>
+      <w:proofErr w:type="gramEnd"/>
+      <w:r>
+        <w:rPr>
+          <w:rFonts w:ascii="Times" w:hAnsi="Times"/>
+        </w:rPr>
+        <w:t xml:space="preserve"> included all patients who were </w:t>
+      </w:r>
+      <w:proofErr w:type="spellStart"/>
+      <w:r>
+        <w:rPr>
+          <w:rFonts w:ascii="Times" w:hAnsi="Times"/>
+        </w:rPr>
+        <w:t>intubated</w:t>
+      </w:r>
+      <w:proofErr w:type="spellEnd"/>
+      <w:r>
+        <w:rPr>
+          <w:rFonts w:ascii="Times" w:hAnsi="Times"/>
+        </w:rPr>
+        <w:t xml:space="preserve"> regardless of timing</w:t>
       </w:r>
       <w:r>
         <w:rPr>
@@ -4435,7 +4830,21 @@
         <w:rPr>
           <w:rFonts w:ascii="Times" w:hAnsi="Times"/>
         </w:rPr>
-        <w:t xml:space="preserve"> hemodynamically stable</w:t>
+        <w:t xml:space="preserve"> </w:t>
+      </w:r>
+      <w:proofErr w:type="spellStart"/>
+      <w:r>
+        <w:rPr>
+          <w:rFonts w:ascii="Times" w:hAnsi="Times"/>
+        </w:rPr>
+        <w:t>hemodynamically</w:t>
+      </w:r>
+      <w:proofErr w:type="spellEnd"/>
+      <w:r>
+        <w:rPr>
+          <w:rFonts w:ascii="Times" w:hAnsi="Times"/>
+        </w:rPr>
+        <w:t xml:space="preserve"> stable</w:t>
       </w:r>
       <w:r>
         <w:rPr>
@@ -4666,14 +5075,7 @@
         <w:rPr>
           <w:rFonts w:ascii="Times" w:hAnsi="Times"/>
         </w:rPr>
-        <w:t xml:space="preserve">easured </w:t>
-      </w:r>
-      <w:r>
-        <w:rPr>
-          <w:rFonts w:ascii="Times" w:hAnsi="Times"/>
-        </w:rPr>
-        <w:lastRenderedPageBreak/>
-        <w:t xml:space="preserve">confounding, which we </w:t>
+        <w:t xml:space="preserve">easured confounding, which we </w:t>
       </w:r>
       <w:r>
         <w:rPr>
@@ -4877,7 +5279,21 @@
         <w:rPr>
           <w:rFonts w:ascii="Times" w:hAnsi="Times"/>
         </w:rPr>
-        <w:t>Despite lessons learned, the use of IAC remains common, and in recent years the development and utilization of invasive and non-invasive modalities of hemodynamic monitoring has increased to include arterial waveform analysis, bedside echocardiography, esophageal Doppler, non-invasive bioimpedance/bioreactance, all with limited to no demonstrated benefit in patient outcomes.</w:t>
+        <w:t xml:space="preserve">Despite lessons learned, the use of IAC remains common, and in recent years the development and utilization of invasive and non-invasive modalities of hemodynamic monitoring has increased to include arterial waveform analysis, bedside echocardiography, esophageal Doppler, non-invasive </w:t>
+      </w:r>
+      <w:proofErr w:type="spellStart"/>
+      <w:r>
+        <w:rPr>
+          <w:rFonts w:ascii="Times" w:hAnsi="Times"/>
+        </w:rPr>
+        <w:t>bioimpedance/bioreactance</w:t>
+      </w:r>
+      <w:proofErr w:type="spellEnd"/>
+      <w:r>
+        <w:rPr>
+          <w:rFonts w:ascii="Times" w:hAnsi="Times"/>
+        </w:rPr>
+        <w:t>, all with limited to no demonstrated benefit in patient outcomes.</w:t>
       </w:r>
       <w:r>
         <w:rPr>
@@ -4885,11 +5301,33 @@
         </w:rPr>
         <w:t xml:space="preserve"> </w:t>
       </w:r>
-      <w:r>
-        <w:rPr>
-          <w:rFonts w:ascii="Times" w:hAnsi="Times"/>
-        </w:rPr>
-        <w:t>RCTs to investigate causal relationships between technology and outcomes, such as IAC use and mortality, within specific patient subsets and clinical contexts are warranted but are unlikely to take place given the cost and logistical challenges of performing RCTs in the ICU.</w:t>
+      <w:proofErr w:type="spellStart"/>
+      <w:r>
+        <w:rPr>
+          <w:rFonts w:ascii="Times" w:hAnsi="Times"/>
+        </w:rPr>
+        <w:t>RCTs</w:t>
+      </w:r>
+      <w:proofErr w:type="spellEnd"/>
+      <w:r>
+        <w:rPr>
+          <w:rFonts w:ascii="Times" w:hAnsi="Times"/>
+        </w:rPr>
+        <w:t xml:space="preserve"> to investigate causal relationships between technology and outcomes, such as IAC use and mortality, within specific patient subsets and clinical contexts are warranted but are unlikely to take place given the cost and logistical challenges of performing </w:t>
+      </w:r>
+      <w:proofErr w:type="spellStart"/>
+      <w:r>
+        <w:rPr>
+          <w:rFonts w:ascii="Times" w:hAnsi="Times"/>
+        </w:rPr>
+        <w:t>RCTs</w:t>
+      </w:r>
+      <w:proofErr w:type="spellEnd"/>
+      <w:r>
+        <w:rPr>
+          <w:rFonts w:ascii="Times" w:hAnsi="Times"/>
+        </w:rPr>
+        <w:t xml:space="preserve"> in the ICU.</w:t>
       </w:r>
       <w:r>
         <w:rPr>
@@ -4916,7 +5354,6 @@
         <w:rPr>
           <w:rFonts w:ascii="Times" w:hAnsi="Times"/>
         </w:rPr>
-        <w:lastRenderedPageBreak/>
         <w:t xml:space="preserve">Additionally, </w:t>
       </w:r>
       <w:r>
@@ -4977,7 +5414,21 @@
         <w:rPr>
           <w:rFonts w:ascii="Times" w:hAnsi="Times"/>
         </w:rPr>
-        <w:t xml:space="preserve">accurate time-stamping </w:t>
+        <w:t xml:space="preserve">accurate </w:t>
+      </w:r>
+      <w:proofErr w:type="gramStart"/>
+      <w:r>
+        <w:rPr>
+          <w:rFonts w:ascii="Times" w:hAnsi="Times"/>
+        </w:rPr>
+        <w:t>time-stamping</w:t>
+      </w:r>
+      <w:proofErr w:type="gramEnd"/>
+      <w:r>
+        <w:rPr>
+          <w:rFonts w:ascii="Times" w:hAnsi="Times"/>
+        </w:rPr>
+        <w:t xml:space="preserve"> </w:t>
       </w:r>
       <w:r>
         <w:rPr>
@@ -5261,7 +5712,21 @@
         <w:rPr>
           <w:rFonts w:ascii="Times" w:hAnsi="Times"/>
         </w:rPr>
-        <w:t>First, as this is a single-center study from an academic tertiary care center, our findings may not be generalizable to other institutions.</w:t>
+        <w:t xml:space="preserve">First, as this is a single-center study from an academic tertiary care center, our findings may not be </w:t>
+      </w:r>
+      <w:proofErr w:type="spellStart"/>
+      <w:r>
+        <w:rPr>
+          <w:rFonts w:ascii="Times" w:hAnsi="Times"/>
+        </w:rPr>
+        <w:t>generalizable</w:t>
+      </w:r>
+      <w:proofErr w:type="spellEnd"/>
+      <w:r>
+        <w:rPr>
+          <w:rFonts w:ascii="Times" w:hAnsi="Times"/>
+        </w:rPr>
+        <w:t xml:space="preserve"> to other institutions.</w:t>
       </w:r>
       <w:r>
         <w:rPr>
@@ -5321,7 +5786,21 @@
         <w:rPr>
           <w:rFonts w:ascii="Times" w:hAnsi="Times"/>
         </w:rPr>
-        <w:t>We attempted to minimize interaction or effect modification by limiting our primary analysis to patients admitted to the ICU with acute respiratory failure without hemodynamic compromise requiring vasopressor support.</w:t>
+        <w:t xml:space="preserve">We attempted to minimize interaction or effect modification by limiting our primary analysis to patients admitted to the ICU with acute respiratory failure without hemodynamic compromise requiring </w:t>
+      </w:r>
+      <w:proofErr w:type="spellStart"/>
+      <w:r>
+        <w:rPr>
+          <w:rFonts w:ascii="Times" w:hAnsi="Times"/>
+        </w:rPr>
+        <w:t>vasopressor</w:t>
+      </w:r>
+      <w:proofErr w:type="spellEnd"/>
+      <w:r>
+        <w:rPr>
+          <w:rFonts w:ascii="Times" w:hAnsi="Times"/>
+        </w:rPr>
+        <w:t xml:space="preserve"> support.</w:t>
       </w:r>
       <w:r>
         <w:rPr>
@@ -5339,14 +5818,7 @@
         <w:rPr>
           <w:rFonts w:ascii="Times" w:hAnsi="Times"/>
         </w:rPr>
-        <w:t>e are unable to report potential adverse events associated with IAC placement and use, including catheter-</w:t>
-      </w:r>
-      <w:r>
-        <w:rPr>
-          <w:rFonts w:ascii="Times" w:hAnsi="Times"/>
-        </w:rPr>
-        <w:lastRenderedPageBreak/>
-        <w:t xml:space="preserve">associated bloods stream infections or vascular </w:t>
+        <w:t xml:space="preserve">e are unable to report potential adverse events associated with IAC placement and use, including catheter-associated bloods stream infections or vascular </w:t>
       </w:r>
       <w:r>
         <w:rPr>
@@ -5440,7 +5912,21 @@
         <w:rPr>
           <w:rFonts w:ascii="Times" w:hAnsi="Times" w:cs="Times New Roman"/>
         </w:rPr>
-        <w:t xml:space="preserve"> hemodynamically stable</w:t>
+        <w:t xml:space="preserve"> </w:t>
+      </w:r>
+      <w:proofErr w:type="spellStart"/>
+      <w:r>
+        <w:rPr>
+          <w:rFonts w:ascii="Times" w:hAnsi="Times" w:cs="Times New Roman"/>
+        </w:rPr>
+        <w:t>hemodynamically</w:t>
+      </w:r>
+      <w:proofErr w:type="spellEnd"/>
+      <w:r>
+        <w:rPr>
+          <w:rFonts w:ascii="Times" w:hAnsi="Times" w:cs="Times New Roman"/>
+        </w:rPr>
+        <w:t xml:space="preserve"> stable</w:t>
       </w:r>
       <w:r>
         <w:rPr>
@@ -5553,7 +6039,6 @@
           <w:b/>
           <w:u w:val="single"/>
         </w:rPr>
-        <w:lastRenderedPageBreak/>
         <w:t>ACKNOWLEDGEMENTS</w:t>
       </w:r>
     </w:p>
@@ -5998,7 +6483,6 @@
           <w:rFonts w:ascii="Times" w:hAnsi="Times" w:cs="Times New Roman"/>
           <w:u w:val="single"/>
         </w:rPr>
-        <w:lastRenderedPageBreak/>
         <w:t>References</w:t>
       </w:r>
     </w:p>
@@ -6365,14 +6849,7 @@
           <w:rFonts w:ascii="Times" w:hAnsi="Times" w:cs="Times"/>
         </w:rPr>
         <w:tab/>
-        <w:t xml:space="preserve">Shah MR, Hasselblad V, Stevenson LW, et al. Impact of the pulmonary artery catheter in critically ill patients: meta-analysis of randomized clinical trials. JAMA </w:t>
-      </w:r>
-      <w:r>
-        <w:rPr>
-          <w:rFonts w:ascii="Times" w:hAnsi="Times" w:cs="Times"/>
-        </w:rPr>
-        <w:lastRenderedPageBreak/>
-        <w:t xml:space="preserve">2005;294(13):1664–1670. </w:t>
+        <w:t xml:space="preserve">Shah MR, Hasselblad V, Stevenson LW, et al. Impact of the pulmonary artery catheter in critically ill patients: meta-analysis of randomized clinical trials. JAMA 2005;294(13):1664–1670. </w:t>
       </w:r>
     </w:p>
     <w:p>
@@ -6503,6 +6980,7 @@
         <w:spacing w:after="240"/>
         <w:ind w:left="640" w:hanging="640"/>
         <w:rPr>
+          <w:ins w:id="10" w:author="ml f" w:date="2015-02-23T14:48:00Z"/>
           <w:rFonts w:ascii="Times" w:hAnsi="Times" w:cs="Times"/>
         </w:rPr>
       </w:pPr>
@@ -6517,8 +6995,161 @@
           <w:rFonts w:ascii="Times" w:hAnsi="Times" w:cs="Times"/>
         </w:rPr>
         <w:tab/>
-        <w:t xml:space="preserve">Ghassemi M, Celi LA, Stone DJ. State of the Art Review: The Data Revolution in Critical Care. Springer International Publishing; 2015. </w:t>
-      </w:r>
+        <w:t xml:space="preserve">Ghassemi M, Celi LA, Stone DJ. State of the Art Review: The Data Revolution in Critical Care. </w:t>
+      </w:r>
+      <w:proofErr w:type="gramStart"/>
+      <w:r>
+        <w:rPr>
+          <w:rFonts w:ascii="Times" w:hAnsi="Times" w:cs="Times"/>
+        </w:rPr>
+        <w:t>Springer International Publishing; 2015.</w:t>
+      </w:r>
+      <w:proofErr w:type="gramEnd"/>
+    </w:p>
+    <w:p>
+      <w:pPr>
+        <w:widowControl w:val="0"/>
+        <w:numPr>
+          <w:ins w:id="11" w:author="ml f" w:date="2015-02-23T14:48:00Z"/>
+        </w:numPr>
+        <w:tabs>
+          <w:tab w:val="left" w:pos="640"/>
+        </w:tabs>
+        <w:autoSpaceDE w:val="0"/>
+        <w:autoSpaceDN w:val="0"/>
+        <w:adjustRightInd w:val="0"/>
+        <w:spacing w:after="240"/>
+        <w:ind w:left="640" w:hanging="640"/>
+        <w:rPr>
+          <w:rFonts w:ascii="Times" w:hAnsi="Times" w:cs="Times"/>
+        </w:rPr>
+      </w:pPr>
+      <w:ins w:id="12" w:author="ml f" w:date="2015-02-23T14:48:00Z">
+        <w:r>
+          <w:rPr>
+            <w:rFonts w:ascii="Times" w:hAnsi="Times" w:cs="Times"/>
+          </w:rPr>
+          <w:t>18.</w:t>
+        </w:r>
+        <w:r>
+          <w:rPr>
+            <w:rFonts w:ascii="Times" w:hAnsi="Times" w:cs="Times"/>
+          </w:rPr>
+          <w:tab/>
+        </w:r>
+      </w:ins>
+      <w:ins w:id="13" w:author="ml f" w:date="2015-02-23T14:49:00Z">
+        <w:r>
+          <w:rPr>
+            <w:rFonts w:ascii="Times" w:hAnsi="Times" w:cs="Times"/>
+          </w:rPr>
+          <w:t xml:space="preserve">David Madigan, Paul E. Stang, Jesse A. </w:t>
+        </w:r>
+        <w:proofErr w:type="spellStart"/>
+        <w:r>
+          <w:rPr>
+            <w:rFonts w:ascii="Times" w:hAnsi="Times" w:cs="Times"/>
+          </w:rPr>
+          <w:t>Berlin</w:t>
+        </w:r>
+        <w:proofErr w:type="spellEnd"/>
+        <w:r>
+          <w:rPr>
+            <w:rFonts w:ascii="Times" w:hAnsi="Times" w:cs="Times"/>
+          </w:rPr>
+          <w:t xml:space="preserve">, </w:t>
+        </w:r>
+        <w:proofErr w:type="spellStart"/>
+        <w:r>
+          <w:rPr>
+            <w:rFonts w:ascii="Times" w:hAnsi="Times" w:cs="Times"/>
+          </w:rPr>
+          <w:t>Martijn</w:t>
+        </w:r>
+        <w:proofErr w:type="spellEnd"/>
+        <w:r>
+          <w:rPr>
+            <w:rFonts w:ascii="Times" w:hAnsi="Times" w:cs="Times"/>
+          </w:rPr>
+          <w:t xml:space="preserve"> </w:t>
+        </w:r>
+        <w:proofErr w:type="spellStart"/>
+        <w:r>
+          <w:rPr>
+            <w:rFonts w:ascii="Times" w:hAnsi="Times" w:cs="Times"/>
+          </w:rPr>
+          <w:t>Schuemie</w:t>
+        </w:r>
+        <w:proofErr w:type="spellEnd"/>
+        <w:r>
+          <w:rPr>
+            <w:rFonts w:ascii="Times" w:hAnsi="Times" w:cs="Times"/>
+          </w:rPr>
+          <w:t>, J. Marc Overhage, Marc A. Suchard, Bill Dumouchel, Abraham G. Hartzema,</w:t>
+        </w:r>
+        <w:r>
+          <w:rPr>
+            <w:rFonts w:ascii="Times" w:hAnsi="Times" w:cs="Times"/>
+          </w:rPr>
+          <w:t xml:space="preserve"> and Patrick B. Ryan</w:t>
+        </w:r>
+      </w:ins>
+      <w:ins w:id="14" w:author="ml f" w:date="2015-02-23T14:50:00Z">
+        <w:r>
+          <w:rPr>
+            <w:rFonts w:ascii="Times" w:hAnsi="Times" w:cs="Times"/>
+          </w:rPr>
+          <w:t xml:space="preserve">. </w:t>
+        </w:r>
+        <w:proofErr w:type="gramStart"/>
+        <w:r>
+          <w:rPr>
+            <w:rFonts w:ascii="Times" w:hAnsi="Times" w:cs="Times"/>
+          </w:rPr>
+          <w:t>A Systematic Statistical Approach to Evaluating Evidence from Observational Studies</w:t>
+        </w:r>
+        <w:r>
+          <w:rPr>
+            <w:rFonts w:ascii="Times" w:hAnsi="Times" w:cs="Times"/>
+          </w:rPr>
+          <w:t>.</w:t>
+        </w:r>
+        <w:proofErr w:type="gramEnd"/>
+        <w:r>
+          <w:rPr>
+            <w:rFonts w:ascii="Times" w:hAnsi="Times" w:cs="Times"/>
+          </w:rPr>
+          <w:t xml:space="preserve"> </w:t>
+        </w:r>
+        <w:proofErr w:type="gramStart"/>
+        <w:r>
+          <w:rPr>
+            <w:rFonts w:ascii="Times" w:hAnsi="Times" w:cs="Times"/>
+          </w:rPr>
+          <w:t>Annual Review of Statistics and Its Application</w:t>
+        </w:r>
+        <w:r>
+          <w:rPr>
+            <w:rFonts w:ascii="Times" w:hAnsi="Times" w:cs="Times"/>
+          </w:rPr>
+          <w:t>.</w:t>
+        </w:r>
+        <w:proofErr w:type="gramEnd"/>
+        <w:r>
+          <w:rPr>
+            <w:rFonts w:ascii="Times" w:hAnsi="Times" w:cs="Times"/>
+          </w:rPr>
+          <w:t xml:space="preserve"> Vol. 1: 11-39, 2014.</w:t>
+        </w:r>
+      </w:ins>
+      <w:del w:id="15" w:author="ml f" w:date="2015-02-23T14:50:00Z">
+        <w:r>
+          <w:rPr>
+            <w:rFonts w:ascii="Times" w:hAnsi="Times" w:cs="Times"/>
+          </w:rPr>
+          <w:delText xml:space="preserve"> </w:delText>
+        </w:r>
+      </w:del>
     </w:p>
     <w:p>
       <w:pPr>
@@ -6549,10 +7180,9 @@
           <w:u w:val="single"/>
         </w:rPr>
         <w:sectPr>
-          <w:headerReference w:type="default" r:id="rId9"/>
+          <w:headerReference w:type="default" r:id="rId8"/>
           <w:pgSz w:w="12240" w:h="15840"/>
-          <w:pgMar w:top="1440" w:right="1800" w:bottom="1440" w:left="1800" w:header="720" w:footer="720" w:gutter="0"/>
-          <w:cols w:space="720"/>
+          <w:pgMar w:top="1440" w:right="1800" w:bottom="1440" w:left="1800" w:gutter="0"/>
           <w:docGrid w:linePitch="360"/>
         </w:sectPr>
       </w:pPr>
@@ -6574,7 +7204,6 @@
         <w:rPr>
           <w:rFonts w:ascii="Times" w:hAnsi="Times" w:cs="Times New Roman"/>
         </w:rPr>
-        <w:lastRenderedPageBreak/>
         <w:t>Table 1. Baseline covariates between IAC and non-IAC groups in unmatched cohorts and propensity-matched cohorts</w:t>
       </w:r>
     </w:p>
@@ -6589,7 +7218,7 @@
       <w:tblPr>
         <w:tblStyle w:val="TableGrid"/>
         <w:tblW w:w="12307" w:type="dxa"/>
-        <w:tblLook w:val="04A0" w:firstRow="1" w:lastRow="0" w:firstColumn="1" w:lastColumn="0" w:noHBand="0" w:noVBand="1"/>
+        <w:tblLook w:val="04A0"/>
       </w:tblPr>
       <w:tblGrid>
         <w:gridCol w:w="1620"/>
@@ -6746,40 +7375,29 @@
                 <w:bCs/>
               </w:rPr>
             </w:pPr>
+            <w:proofErr w:type="gramStart"/>
             <w:r>
               <w:rPr>
                 <w:rFonts w:ascii="Times" w:eastAsia="Times New Roman" w:hAnsi="Times" w:cs="Times New Roman"/>
                 <w:b/>
                 <w:bCs/>
               </w:rPr>
-              <w:t>p-value</w:t>
-            </w:r>
-          </w:p>
-        </w:tc>
-        <w:tc>
-          <w:tcPr>
-            <w:tcW w:w="2181" w:type="dxa"/>
-          </w:tcPr>
-          <w:p>
-            <w:pPr>
-              <w:jc w:val="center"/>
-              <w:rPr>
-                <w:rFonts w:ascii="Times" w:eastAsia="Times New Roman" w:hAnsi="Times" w:cs="Times New Roman"/>
-              </w:rPr>
-            </w:pPr>
+              <w:t>p</w:t>
+            </w:r>
+            <w:proofErr w:type="gramEnd"/>
             <w:r>
               <w:rPr>
                 <w:rFonts w:ascii="Times" w:eastAsia="Times New Roman" w:hAnsi="Times" w:cs="Times New Roman"/>
                 <w:b/>
                 <w:bCs/>
               </w:rPr>
-              <w:t>Non-IAC (n=348)</w:t>
-            </w:r>
-          </w:p>
-        </w:tc>
-        <w:tc>
-          <w:tcPr>
-            <w:tcW w:w="1817" w:type="dxa"/>
+              <w:t>-value</w:t>
+            </w:r>
+          </w:p>
+        </w:tc>
+        <w:tc>
+          <w:tcPr>
+            <w:tcW w:w="2181" w:type="dxa"/>
           </w:tcPr>
           <w:p>
             <w:pPr>
@@ -6794,13 +7412,13 @@
                 <w:b/>
                 <w:bCs/>
               </w:rPr>
-              <w:t>IAC (n=348)</w:t>
-            </w:r>
-          </w:p>
-        </w:tc>
-        <w:tc>
-          <w:tcPr>
-            <w:tcW w:w="1155" w:type="dxa"/>
+              <w:t>Non-IAC (n=348)</w:t>
+            </w:r>
+          </w:p>
+        </w:tc>
+        <w:tc>
+          <w:tcPr>
+            <w:tcW w:w="1817" w:type="dxa"/>
           </w:tcPr>
           <w:p>
             <w:pPr>
@@ -6815,7 +7433,38 @@
                 <w:b/>
                 <w:bCs/>
               </w:rPr>
-              <w:t>p-value</w:t>
+              <w:t>IAC (n=348)</w:t>
+            </w:r>
+          </w:p>
+        </w:tc>
+        <w:tc>
+          <w:tcPr>
+            <w:tcW w:w="1155" w:type="dxa"/>
+          </w:tcPr>
+          <w:p>
+            <w:pPr>
+              <w:jc w:val="center"/>
+              <w:rPr>
+                <w:rFonts w:ascii="Times" w:eastAsia="Times New Roman" w:hAnsi="Times" w:cs="Times New Roman"/>
+              </w:rPr>
+            </w:pPr>
+            <w:proofErr w:type="gramStart"/>
+            <w:r>
+              <w:rPr>
+                <w:rFonts w:ascii="Times" w:eastAsia="Times New Roman" w:hAnsi="Times" w:cs="Times New Roman"/>
+                <w:b/>
+                <w:bCs/>
+              </w:rPr>
+              <w:t>p</w:t>
+            </w:r>
+            <w:proofErr w:type="gramEnd"/>
+            <w:r>
+              <w:rPr>
+                <w:rFonts w:ascii="Times" w:eastAsia="Times New Roman" w:hAnsi="Times" w:cs="Times New Roman"/>
+                <w:b/>
+                <w:bCs/>
+              </w:rPr>
+              <w:t>-value</w:t>
             </w:r>
           </w:p>
         </w:tc>
@@ -7941,7 +8590,14 @@
               <w:rPr>
                 <w:rFonts w:ascii="Times" w:eastAsia="Times New Roman" w:hAnsi="Times" w:cs="Times New Roman"/>
               </w:rPr>
-              <w:t>(non-COPD)</w:t>
+              <w:t>(non-</w:t>
+            </w:r>
+            <w:proofErr w:type="gramStart"/>
+            <w:r>
+              <w:rPr>
+                <w:rFonts w:ascii="Times" w:eastAsia="Times New Roman" w:hAnsi="Times" w:cs="Times New Roman"/>
+              </w:rPr>
+              <w:t>COPD)</w:t>
             </w:r>
             <w:r>
               <w:rPr>
@@ -7950,6 +8606,7 @@
               </w:rPr>
               <w:t>1</w:t>
             </w:r>
+            <w:proofErr w:type="gramEnd"/>
           </w:p>
         </w:tc>
         <w:tc>
@@ -8362,11 +9019,19 @@
                 <w:rFonts w:ascii="Times" w:eastAsia="Times New Roman" w:hAnsi="Times" w:cs="Times New Roman"/>
               </w:rPr>
             </w:pPr>
-            <w:r>
-              <w:rPr>
-                <w:rFonts w:ascii="Times" w:eastAsia="Times New Roman" w:hAnsi="Times" w:cs="Times New Roman"/>
-              </w:rPr>
-              <w:t>Atrial Fibrillation</w:t>
+            <w:proofErr w:type="spellStart"/>
+            <w:r>
+              <w:rPr>
+                <w:rFonts w:ascii="Times" w:eastAsia="Times New Roman" w:hAnsi="Times" w:cs="Times New Roman"/>
+              </w:rPr>
+              <w:t>Atrial</w:t>
+            </w:r>
+            <w:proofErr w:type="spellEnd"/>
+            <w:r>
+              <w:rPr>
+                <w:rFonts w:ascii="Times" w:eastAsia="Times New Roman" w:hAnsi="Times" w:cs="Times New Roman"/>
+              </w:rPr>
+              <w:t xml:space="preserve"> Fibrillation</w:t>
             </w:r>
           </w:p>
         </w:tc>
@@ -8503,14 +9168,7 @@
               <w:rPr>
                 <w:rFonts w:ascii="Times" w:eastAsia="Times New Roman" w:hAnsi="Times" w:cs="Times New Roman"/>
               </w:rPr>
-              <w:t xml:space="preserve">Chronic kidney </w:t>
-            </w:r>
-            <w:r>
-              <w:rPr>
-                <w:rFonts w:ascii="Times" w:eastAsia="Times New Roman" w:hAnsi="Times" w:cs="Times New Roman"/>
-              </w:rPr>
-              <w:lastRenderedPageBreak/>
-              <w:t>disease</w:t>
+              <w:t>Chronic kidney disease</w:t>
             </w:r>
           </w:p>
         </w:tc>
@@ -8529,7 +9187,6 @@
               <w:rPr>
                 <w:rFonts w:ascii="Times" w:eastAsia="Times New Roman" w:hAnsi="Times" w:cs="Times New Roman"/>
               </w:rPr>
-              <w:lastRenderedPageBreak/>
               <w:t>28 (3.5%)</w:t>
             </w:r>
           </w:p>
@@ -8648,7 +9305,6 @@
               <w:rPr>
                 <w:rFonts w:ascii="Times" w:eastAsia="Times New Roman" w:hAnsi="Times" w:cs="Times New Roman"/>
               </w:rPr>
-              <w:lastRenderedPageBreak/>
               <w:t>Liver Disease</w:t>
             </w:r>
           </w:p>
@@ -10547,12 +11203,14 @@
                 <w:rFonts w:ascii="Times" w:eastAsia="Times New Roman" w:hAnsi="Times" w:cs="Times New Roman"/>
               </w:rPr>
             </w:pPr>
+            <w:proofErr w:type="spellStart"/>
             <w:r>
               <w:rPr>
                 <w:rFonts w:ascii="Times" w:eastAsia="Times New Roman" w:hAnsi="Times" w:cs="Times New Roman"/>
               </w:rPr>
               <w:t>Creatinine</w:t>
             </w:r>
+            <w:proofErr w:type="spellEnd"/>
           </w:p>
         </w:tc>
         <w:tc>
@@ -11244,14 +11902,7 @@
               <w:rPr>
                 <w:rFonts w:ascii="Times" w:eastAsia="Times New Roman" w:hAnsi="Times" w:cs="Times New Roman"/>
               </w:rPr>
-              <w:t xml:space="preserve">Switched to DNR and </w:t>
-            </w:r>
-            <w:r>
-              <w:rPr>
-                <w:rFonts w:ascii="Times" w:eastAsia="Times New Roman" w:hAnsi="Times" w:cs="Times New Roman"/>
-              </w:rPr>
-              <w:lastRenderedPageBreak/>
-              <w:t>CMO</w:t>
+              <w:t>Switched to DNR and CMO</w:t>
             </w:r>
           </w:p>
         </w:tc>
@@ -11270,7 +11921,6 @@
               <w:rPr>
                 <w:rFonts w:ascii="Times" w:eastAsia="Times New Roman" w:hAnsi="Times" w:cs="Times New Roman"/>
               </w:rPr>
-              <w:lastRenderedPageBreak/>
               <w:t>41 (5.2%)</w:t>
             </w:r>
           </w:p>
@@ -11389,7 +12039,6 @@
           <w:rFonts w:ascii="Times" w:hAnsi="Times" w:cs="Times New Roman"/>
           <w:vertAlign w:val="superscript"/>
         </w:rPr>
-        <w:lastRenderedPageBreak/>
         <w:t>1 ICD-9-CM code 518*, which includes acute respiratory distress syndrome (ARDS).</w:t>
       </w:r>
     </w:p>
@@ -11414,8 +12063,7 @@
         </w:rPr>
         <w:sectPr>
           <w:pgSz w:w="15840" w:h="12240" w:orient="landscape"/>
-          <w:pgMar w:top="1800" w:right="1440" w:bottom="1800" w:left="1440" w:header="720" w:footer="720" w:gutter="0"/>
-          <w:cols w:space="720"/>
+          <w:pgMar w:top="1800" w:right="1440" w:bottom="1800" w:left="1440" w:gutter="0"/>
           <w:docGrid w:linePitch="360"/>
         </w:sectPr>
       </w:pPr>
@@ -11430,7 +12078,6 @@
         <w:rPr>
           <w:rFonts w:ascii="Times" w:hAnsi="Times" w:cs="Times New Roman"/>
         </w:rPr>
-        <w:lastRenderedPageBreak/>
         <w:t>Table 2: Primary and secondary outcomes for propensity-matched IAC and non-IAC groups</w:t>
       </w:r>
     </w:p>
@@ -11445,7 +12092,7 @@
       <w:tblPr>
         <w:tblW w:w="10000" w:type="dxa"/>
         <w:tblInd w:w="93" w:type="dxa"/>
-        <w:tblLook w:val="04A0" w:firstRow="1" w:lastRow="0" w:firstColumn="1" w:lastColumn="0" w:noHBand="0" w:noVBand="1"/>
+        <w:tblLook w:val="04A0"/>
       </w:tblPr>
       <w:tblGrid>
         <w:gridCol w:w="2302"/>
@@ -11570,13 +12217,23 @@
                 <w:bCs/>
               </w:rPr>
             </w:pPr>
+            <w:proofErr w:type="gramStart"/>
             <w:r>
               <w:rPr>
                 <w:rFonts w:ascii="Times" w:eastAsia="Times New Roman" w:hAnsi="Times" w:cs="Times New Roman"/>
                 <w:b/>
                 <w:bCs/>
               </w:rPr>
-              <w:t>p-value</w:t>
+              <w:t>p</w:t>
+            </w:r>
+            <w:proofErr w:type="gramEnd"/>
+            <w:r>
+              <w:rPr>
+                <w:rFonts w:ascii="Times" w:eastAsia="Times New Roman" w:hAnsi="Times" w:cs="Times New Roman"/>
+                <w:b/>
+                <w:bCs/>
+              </w:rPr>
+              <w:t>-value</w:t>
             </w:r>
           </w:p>
         </w:tc>
@@ -11927,13 +12584,23 @@
                 <w:bCs/>
               </w:rPr>
             </w:pPr>
+            <w:proofErr w:type="gramStart"/>
             <w:r>
               <w:rPr>
                 <w:rFonts w:ascii="Times" w:eastAsia="Times New Roman" w:hAnsi="Times" w:cs="Times New Roman"/>
                 <w:b/>
                 <w:bCs/>
               </w:rPr>
-              <w:t>p-value</w:t>
+              <w:t>p</w:t>
+            </w:r>
+            <w:proofErr w:type="gramEnd"/>
+            <w:r>
+              <w:rPr>
+                <w:rFonts w:ascii="Times" w:eastAsia="Times New Roman" w:hAnsi="Times" w:cs="Times New Roman"/>
+                <w:b/>
+                <w:bCs/>
+              </w:rPr>
+              <w:t>-value</w:t>
             </w:r>
           </w:p>
         </w:tc>
@@ -12039,7 +12706,14 @@
               <w:rPr>
                 <w:rFonts w:ascii="Times" w:eastAsia="Times New Roman" w:hAnsi="Times" w:cs="Times New Roman"/>
               </w:rPr>
-              <w:t>2.2 (1.4)</w:t>
+              <w:t>2.2 (</w:t>
+            </w:r>
+            <w:proofErr w:type="gramStart"/>
+            <w:r>
+              <w:rPr>
+                <w:rFonts w:ascii="Times" w:eastAsia="Times New Roman" w:hAnsi="Times" w:cs="Times New Roman"/>
+              </w:rPr>
+              <w:t>1.4)</w:t>
             </w:r>
             <w:r>
               <w:rPr>
@@ -12048,6 +12722,7 @@
               </w:rPr>
               <w:t>1</w:t>
             </w:r>
+            <w:proofErr w:type="gramEnd"/>
           </w:p>
         </w:tc>
         <w:tc>
@@ -13009,8 +13684,7 @@
         </w:rPr>
         <w:sectPr>
           <w:pgSz w:w="15840" w:h="12240" w:orient="landscape"/>
-          <w:pgMar w:top="1800" w:right="1440" w:bottom="1800" w:left="1440" w:header="720" w:footer="720" w:gutter="0"/>
-          <w:cols w:space="720"/>
+          <w:pgMar w:top="1800" w:right="1440" w:bottom="1800" w:left="1440" w:gutter="0"/>
           <w:docGrid w:linePitch="360"/>
         </w:sectPr>
       </w:pPr>
@@ -13032,7 +13706,6 @@
         <w:rPr>
           <w:rFonts w:ascii="Times" w:hAnsi="Times" w:cs="Times New Roman"/>
         </w:rPr>
-        <w:lastRenderedPageBreak/>
         <w:t>Figure 1:</w:t>
       </w:r>
       <w:r>
@@ -13051,8 +13724,16 @@
         <w:rPr>
           <w:rFonts w:ascii="Times" w:hAnsi="Times" w:cs="Times New Roman"/>
         </w:rPr>
-        <w:t>of patient inclusi</w:t>
-      </w:r>
+        <w:t xml:space="preserve">of patient </w:t>
+      </w:r>
+      <w:proofErr w:type="spellStart"/>
+      <w:r>
+        <w:rPr>
+          <w:rFonts w:ascii="Times" w:hAnsi="Times" w:cs="Times New Roman"/>
+        </w:rPr>
+        <w:t>inclusi</w:t>
+      </w:r>
+      <w:proofErr w:type="spellEnd"/>
     </w:p>
     <w:p>
       <w:pPr>
@@ -13150,8 +13831,7 @@
     </w:p>
     <w:sectPr>
       <w:pgSz w:w="12240" w:h="15840"/>
-      <w:pgMar w:top="1440" w:right="1800" w:bottom="1440" w:left="1800" w:header="720" w:footer="720" w:gutter="0"/>
-      <w:cols w:space="720"/>
+      <w:pgMar w:top="1440" w:right="1800" w:bottom="1440" w:left="1800" w:gutter="0"/>
       <w:docGrid w:linePitch="360"/>
     </w:sectPr>
   </w:body>
@@ -13159,15 +13839,15 @@
 </file>
 
 <file path=word/endnotes.xml><?xml version="1.0" encoding="utf-8"?>
-<w:endnotes xmlns:wpc="http://schemas.microsoft.com/office/word/2010/wordprocessingCanvas" xmlns:mo="http://schemas.microsoft.com/office/mac/office/2008/main" xmlns:mc="http://schemas.openxmlformats.org/markup-compatibility/2006" xmlns:mv="urn:schemas-microsoft-com:mac:vml" xmlns:o="urn:schemas-microsoft-com:office:office" xmlns:r="http://schemas.openxmlformats.org/officeDocument/2006/relationships" xmlns:m="http://schemas.openxmlformats.org/officeDocument/2006/math" xmlns:v="urn:schemas-microsoft-com:vml" xmlns:wp14="http://schemas.microsoft.com/office/word/2010/wordprocessingDrawing" xmlns:wp="http://schemas.openxmlformats.org/drawingml/2006/wordprocessingDrawing" xmlns:w10="urn:schemas-microsoft-com:office:word" xmlns:w="http://schemas.openxmlformats.org/wordprocessingml/2006/main" xmlns:w14="http://schemas.microsoft.com/office/word/2010/wordml" xmlns:wpg="http://schemas.microsoft.com/office/word/2010/wordprocessingGroup" xmlns:wpi="http://schemas.microsoft.com/office/word/2010/wordprocessingInk" xmlns:wne="http://schemas.microsoft.com/office/word/2006/wordml" xmlns:wps="http://schemas.microsoft.com/office/word/2010/wordprocessingShape" mc:Ignorable="w14 wp14">
-  <w:endnote w:type="separator" w:id="-1">
+<w:endnotes xmlns:mv="urn:schemas-microsoft-com:mac:vml" xmlns:mo="http://schemas.microsoft.com/office/mac/office/2008/main" xmlns:ve="http://schemas.openxmlformats.org/markup-compatibility/2006" xmlns:o="urn:schemas-microsoft-com:office:office" xmlns:r="http://schemas.openxmlformats.org/officeDocument/2006/relationships" xmlns:m="http://schemas.openxmlformats.org/officeDocument/2006/math" xmlns:v="urn:schemas-microsoft-com:vml" xmlns:w10="urn:schemas-microsoft-com:office:word" xmlns:w="http://schemas.openxmlformats.org/wordprocessingml/2006/main" xmlns:wne="http://schemas.microsoft.com/office/word/2006/wordml" xmlns:wp="http://schemas.openxmlformats.org/drawingml/2006/wordprocessingDrawing">
+  <w:endnote w:type="separator" w:id="0">
     <w:p>
       <w:r>
         <w:separator/>
       </w:r>
     </w:p>
   </w:endnote>
-  <w:endnote w:type="continuationSeparator" w:id="0">
+  <w:endnote w:type="continuationSeparator" w:id="1">
     <w:p>
       <w:r>
         <w:continuationSeparator/>
@@ -13178,15 +13858,15 @@
 </file>
 
 <file path=word/footnotes.xml><?xml version="1.0" encoding="utf-8"?>
-<w:footnotes xmlns:wpc="http://schemas.microsoft.com/office/word/2010/wordprocessingCanvas" xmlns:mo="http://schemas.microsoft.com/office/mac/office/2008/main" xmlns:mc="http://schemas.openxmlformats.org/markup-compatibility/2006" xmlns:mv="urn:schemas-microsoft-com:mac:vml" xmlns:o="urn:schemas-microsoft-com:office:office" xmlns:r="http://schemas.openxmlformats.org/officeDocument/2006/relationships" xmlns:m="http://schemas.openxmlformats.org/officeDocument/2006/math" xmlns:v="urn:schemas-microsoft-com:vml" xmlns:wp14="http://schemas.microsoft.com/office/word/2010/wordprocessingDrawing" xmlns:wp="http://schemas.openxmlformats.org/drawingml/2006/wordprocessingDrawing" xmlns:w10="urn:schemas-microsoft-com:office:word" xmlns:w="http://schemas.openxmlformats.org/wordprocessingml/2006/main" xmlns:w14="http://schemas.microsoft.com/office/word/2010/wordml" xmlns:wpg="http://schemas.microsoft.com/office/word/2010/wordprocessingGroup" xmlns:wpi="http://schemas.microsoft.com/office/word/2010/wordprocessingInk" xmlns:wne="http://schemas.microsoft.com/office/word/2006/wordml" xmlns:wps="http://schemas.microsoft.com/office/word/2010/wordprocessingShape" mc:Ignorable="w14 wp14">
-  <w:footnote w:type="separator" w:id="-1">
+<w:footnotes xmlns:mv="urn:schemas-microsoft-com:mac:vml" xmlns:mo="http://schemas.microsoft.com/office/mac/office/2008/main" xmlns:ve="http://schemas.openxmlformats.org/markup-compatibility/2006" xmlns:o="urn:schemas-microsoft-com:office:office" xmlns:r="http://schemas.openxmlformats.org/officeDocument/2006/relationships" xmlns:m="http://schemas.openxmlformats.org/officeDocument/2006/math" xmlns:v="urn:schemas-microsoft-com:vml" xmlns:w10="urn:schemas-microsoft-com:office:word" xmlns:w="http://schemas.openxmlformats.org/wordprocessingml/2006/main" xmlns:wne="http://schemas.microsoft.com/office/word/2006/wordml" xmlns:wp="http://schemas.openxmlformats.org/drawingml/2006/wordprocessingDrawing">
+  <w:footnote w:type="separator" w:id="0">
     <w:p>
       <w:r>
         <w:separator/>
       </w:r>
     </w:p>
   </w:footnote>
-  <w:footnote w:type="continuationSeparator" w:id="0">
+  <w:footnote w:type="continuationSeparator" w:id="1">
     <w:p>
       <w:r>
         <w:continuationSeparator/>
@@ -13197,7 +13877,7 @@
 </file>
 
 <file path=word/header1.xml><?xml version="1.0" encoding="utf-8"?>
-<w:hdr xmlns:wpc="http://schemas.microsoft.com/office/word/2010/wordprocessingCanvas" xmlns:mo="http://schemas.microsoft.com/office/mac/office/2008/main" xmlns:mc="http://schemas.openxmlformats.org/markup-compatibility/2006" xmlns:mv="urn:schemas-microsoft-com:mac:vml" xmlns:o="urn:schemas-microsoft-com:office:office" xmlns:r="http://schemas.openxmlformats.org/officeDocument/2006/relationships" xmlns:m="http://schemas.openxmlformats.org/officeDocument/2006/math" xmlns:v="urn:schemas-microsoft-com:vml" xmlns:wp14="http://schemas.microsoft.com/office/word/2010/wordprocessingDrawing" xmlns:wp="http://schemas.openxmlformats.org/drawingml/2006/wordprocessingDrawing" xmlns:w10="urn:schemas-microsoft-com:office:word" xmlns:w="http://schemas.openxmlformats.org/wordprocessingml/2006/main" xmlns:w14="http://schemas.microsoft.com/office/word/2010/wordml" xmlns:wpg="http://schemas.microsoft.com/office/word/2010/wordprocessingGroup" xmlns:wpi="http://schemas.microsoft.com/office/word/2010/wordprocessingInk" xmlns:wne="http://schemas.microsoft.com/office/word/2006/wordml" xmlns:wps="http://schemas.microsoft.com/office/word/2010/wordprocessingShape" mc:Ignorable="w14 wp14">
+<w:hdr xmlns:mv="urn:schemas-microsoft-com:mac:vml" xmlns:mo="http://schemas.microsoft.com/office/mac/office/2008/main" xmlns:ve="http://schemas.openxmlformats.org/markup-compatibility/2006" xmlns:o="urn:schemas-microsoft-com:office:office" xmlns:r="http://schemas.openxmlformats.org/officeDocument/2006/relationships" xmlns:m="http://schemas.openxmlformats.org/officeDocument/2006/math" xmlns:v="urn:schemas-microsoft-com:vml" xmlns:w10="urn:schemas-microsoft-com:office:word" xmlns:w="http://schemas.openxmlformats.org/wordprocessingml/2006/main" xmlns:wne="http://schemas.microsoft.com/office/word/2006/wordml" xmlns:wp="http://schemas.openxmlformats.org/drawingml/2006/wordprocessingDrawing">
   <w:p>
     <w:pPr>
       <w:pStyle w:val="Header"/>
@@ -13218,7 +13898,7 @@
 </file>
 
 <file path=word/numbering.xml><?xml version="1.0" encoding="utf-8"?>
-<w:numbering xmlns:wpc="http://schemas.microsoft.com/office/word/2010/wordprocessingCanvas" xmlns:mo="http://schemas.microsoft.com/office/mac/office/2008/main" xmlns:mc="http://schemas.openxmlformats.org/markup-compatibility/2006" xmlns:mv="urn:schemas-microsoft-com:mac:vml" xmlns:o="urn:schemas-microsoft-com:office:office" xmlns:r="http://schemas.openxmlformats.org/officeDocument/2006/relationships" xmlns:m="http://schemas.openxmlformats.org/officeDocument/2006/math" xmlns:v="urn:schemas-microsoft-com:vml" xmlns:wp14="http://schemas.microsoft.com/office/word/2010/wordprocessingDrawing" xmlns:wp="http://schemas.openxmlformats.org/drawingml/2006/wordprocessingDrawing" xmlns:w10="urn:schemas-microsoft-com:office:word" xmlns:w="http://schemas.openxmlformats.org/wordprocessingml/2006/main" xmlns:w14="http://schemas.microsoft.com/office/word/2010/wordml" xmlns:wpg="http://schemas.microsoft.com/office/word/2010/wordprocessingGroup" xmlns:wpi="http://schemas.microsoft.com/office/word/2010/wordprocessingInk" xmlns:wne="http://schemas.microsoft.com/office/word/2006/wordml" xmlns:wps="http://schemas.microsoft.com/office/word/2010/wordprocessingShape" mc:Ignorable="w14 wp14">
+<w:numbering xmlns:mv="urn:schemas-microsoft-com:mac:vml" xmlns:mo="http://schemas.microsoft.com/office/mac/office/2008/main" xmlns:ve="http://schemas.openxmlformats.org/markup-compatibility/2006" xmlns:o="urn:schemas-microsoft-com:office:office" xmlns:r="http://schemas.openxmlformats.org/officeDocument/2006/relationships" xmlns:m="http://schemas.openxmlformats.org/officeDocument/2006/math" xmlns:v="urn:schemas-microsoft-com:vml" xmlns:w10="urn:schemas-microsoft-com:office:word" xmlns:w="http://schemas.openxmlformats.org/wordprocessingml/2006/main" xmlns:wne="http://schemas.microsoft.com/office/word/2006/wordml" xmlns:wp="http://schemas.openxmlformats.org/drawingml/2006/wordprocessingDrawing">
   <w:abstractNum w:abstractNumId="0">
     <w:nsid w:val="11DB306F"/>
     <w:multiLevelType w:val="hybridMultilevel"/>
@@ -13812,7 +14492,7 @@
 </file>
 
 <file path=word/styles.xml><?xml version="1.0" encoding="utf-8"?>
-<w:styles xmlns:mc="http://schemas.openxmlformats.org/markup-compatibility/2006" xmlns:r="http://schemas.openxmlformats.org/officeDocument/2006/relationships" xmlns:w="http://schemas.openxmlformats.org/wordprocessingml/2006/main" xmlns:w14="http://schemas.microsoft.com/office/word/2010/wordml" mc:Ignorable="w14">
+<w:styles xmlns:r="http://schemas.openxmlformats.org/officeDocument/2006/relationships" xmlns:w="http://schemas.openxmlformats.org/wordprocessingml/2006/main">
   <w:docDefaults>
     <w:rPrDefault>
       <w:rPr>
@@ -13840,18 +14520,18 @@
   <w:style w:type="paragraph" w:default="1" w:styleId="Normal">
     <w:name w:val="Normal"/>
     <w:qFormat/>
+    <w:rsid w:val="00D548B9"/>
   </w:style>
   <w:style w:type="character" w:default="1" w:styleId="DefaultParagraphFont">
     <w:name w:val="Default Paragraph Font"/>
-    <w:uiPriority w:val="1"/>
     <w:semiHidden/>
     <w:unhideWhenUsed/>
   </w:style>
   <w:style w:type="table" w:default="1" w:styleId="TableNormal">
     <w:name w:val="Normal Table"/>
-    <w:uiPriority w:val="99"/>
     <w:semiHidden/>
     <w:unhideWhenUsed/>
+    <w:qFormat/>
     <w:tblPr>
       <w:tblInd w:w="0" w:type="dxa"/>
       <w:tblCellMar>
@@ -13864,7 +14544,6 @@
   </w:style>
   <w:style w:type="numbering" w:default="1" w:styleId="NoList">
     <w:name w:val="No List"/>
-    <w:uiPriority w:val="99"/>
     <w:semiHidden/>
     <w:unhideWhenUsed/>
   </w:style>

</xml_diff>